<commit_message>
Validation correction de infocenter Romain
N'ECRIVEZ PAS INFO CENTER, mettez "centre d'informations"
</commit_message>
<xml_diff>
--- a/Dossier 2 - Expression des besoins/3 - Cible Fonctionnelle/maj_modeles_InfoCenter_Romain.docx
+++ b/Dossier 2 - Expression des besoins/3 - Cible Fonctionnelle/maj_modeles_InfoCenter_Romain.docx
@@ -3,34 +3,34 @@
 <w:document xmlns:wpc="http://schemas.microsoft.com/office/word/2010/wordprocessingCanvas" xmlns:mc="http://schemas.openxmlformats.org/markup-compatibility/2006" xmlns:o="urn:schemas-microsoft-com:office:office" xmlns:r="http://schemas.openxmlformats.org/officeDocument/2006/relationships" xmlns:m="http://schemas.openxmlformats.org/officeDocument/2006/math" xmlns:v="urn:schemas-microsoft-com:vml" xmlns:wp14="http://schemas.microsoft.com/office/word/2010/wordprocessingDrawing" xmlns:wp="http://schemas.openxmlformats.org/drawingml/2006/wordprocessingDrawing" xmlns:w10="urn:schemas-microsoft-com:office:word" xmlns:w="http://schemas.openxmlformats.org/wordprocessingml/2006/main" xmlns:w14="http://schemas.microsoft.com/office/word/2010/wordml" xmlns:wpg="http://schemas.microsoft.com/office/word/2010/wordprocessingGroup" xmlns:wpi="http://schemas.microsoft.com/office/word/2010/wordprocessingInk" xmlns:wne="http://schemas.microsoft.com/office/word/2006/wordml" xmlns:wps="http://schemas.microsoft.com/office/word/2010/wordprocessingShape" mc:Ignorable="w14 wp14">
   <w:body>
     <w:p>
-      <w:r>
-        <w:t>Mettre à disposition des entités de maintenance un Info centre sur l'intranet</w:t>
-      </w:r>
-      <w:r>
-        <w:t xml:space="preserve"> </w:t>
-      </w:r>
-      <w:r>
-        <w:t xml:space="preserve">pour un accès rapide et </w:t>
-      </w:r>
-      <w:r>
-        <w:t xml:space="preserve"> a</w:t>
-      </w:r>
-      <w:r>
-        <w:t>ctualisé à l'information métier et développer et</w:t>
-      </w:r>
-      <w:r>
-        <w:t xml:space="preserve"> </w:t>
+      <w:pPr>
+        <w:jc w:val="both"/>
+      </w:pPr>
+      <w:r>
+        <w:t xml:space="preserve">Mettre à disposition des entités de maintenance un </w:t>
+      </w:r>
+      <w:r>
+        <w:t>c</w:t>
+      </w:r>
+      <w:r>
+        <w:t>entre d’informations</w:t>
+      </w:r>
+      <w:r>
+        <w:t xml:space="preserve"> sur l'intranet pour un accès rapide et  actualisé à l'information métier et développer et </w:t>
       </w:r>
       <w:r>
         <w:t>encourager les échanges de services entre les entités maintenance</w:t>
       </w:r>
     </w:p>
     <w:p>
+      <w:pPr>
+        <w:jc w:val="both"/>
+      </w:pPr>
       <w:r>
         <w:t>On va créer un serveur web dédié, qui sera l</w:t>
       </w:r>
       <w:r>
-        <w:t>’info center</w:t>
+        <w:t>e centre d’informations</w:t>
       </w:r>
       <w:r>
         <w:t xml:space="preserve">. Il permettra </w:t>
@@ -42,7 +42,16 @@
         <w:t>. Il se trouvera sur l’intranet, à disposition des entités de maintenance. Il permettra un accès plus rapide et simple à des données toujours à jour</w:t>
       </w:r>
       <w:r>
-        <w:t>. En effet, on mettra la base de connaissances sur un serveur local auquel peut accéder l’Info center. Ainsi,</w:t>
+        <w:t>. En effet, on mettra la base de connaissances sur un ser</w:t>
+      </w:r>
+      <w:r>
+        <w:t>veur local auquel peut accéder au c</w:t>
+      </w:r>
+      <w:r>
+        <w:t>entre d’informations</w:t>
+      </w:r>
+      <w:r>
+        <w:t>. Ainsi,</w:t>
       </w:r>
       <w:r>
         <w:t xml:space="preserve"> </w:t>
@@ -60,33 +69,48 @@
         <w:t>serveur</w:t>
       </w:r>
       <w:r>
-        <w:t xml:space="preserve"> local grâce à l’Info center.</w:t>
-      </w:r>
-      <w:r>
         <w:t xml:space="preserve"> </w:t>
       </w:r>
       <w:r>
-        <w:t>D</w:t>
-      </w:r>
-      <w:r>
-        <w:t>onc un autre poste se connectant au serveur aura accès aux données actualisées</w:t>
-      </w:r>
-      <w:r>
-        <w:t>,</w:t>
-      </w:r>
-      <w:r>
-        <w:t xml:space="preserve"> pour un meilleur suivi des contrats.</w:t>
-      </w:r>
-      <w:r>
-        <w:t xml:space="preserve"> La modification et la consultation est données est ainsi simplifiée et la communication entre les entités de m</w:t>
+        <w:t>local grâce au c</w:t>
       </w:r>
       <w:bookmarkStart w:id="0" w:name="_GoBack"/>
       <w:bookmarkEnd w:id="0"/>
       <w:r>
-        <w:t>aintenance améliorée.</w:t>
+        <w:t>entre d’informations</w:t>
+      </w:r>
+      <w:r>
+        <w:t>.</w:t>
+      </w:r>
+      <w:r>
+        <w:t xml:space="preserve"> </w:t>
+      </w:r>
+      <w:r>
+        <w:t>D</w:t>
+      </w:r>
+      <w:r>
+        <w:t>onc un autre poste se connectant au serveur aura accès aux données actualisées</w:t>
+      </w:r>
+      <w:r>
+        <w:t>,</w:t>
+      </w:r>
+      <w:r>
+        <w:t xml:space="preserve"> pour un meilleur suivi des contrats.</w:t>
+      </w:r>
+      <w:r>
+        <w:t xml:space="preserve"> La modification et la consultation est données est ainsi simplifiée et la communication entre les entités de maintenance améliorée.</w:t>
       </w:r>
     </w:p>
-    <w:p/>
+    <w:p>
+      <w:pPr>
+        <w:jc w:val="both"/>
+      </w:pPr>
+    </w:p>
+    <w:p>
+      <w:pPr>
+        <w:jc w:val="both"/>
+      </w:pPr>
+    </w:p>
     <w:sectPr>
       <w:pgSz w:w="11906" w:h="16838"/>
       <w:pgMar w:top="1417" w:right="1417" w:bottom="1417" w:left="1417" w:header="708" w:footer="708" w:gutter="0"/>
@@ -95,6 +119,56 @@
     </w:sectPr>
   </w:body>
 </w:document>
+</file>
+
+<file path=word/endnotes.xml><?xml version="1.0" encoding="utf-8"?>
+<w:endnotes xmlns:wpc="http://schemas.microsoft.com/office/word/2010/wordprocessingCanvas" xmlns:mc="http://schemas.openxmlformats.org/markup-compatibility/2006" xmlns:o="urn:schemas-microsoft-com:office:office" xmlns:r="http://schemas.openxmlformats.org/officeDocument/2006/relationships" xmlns:m="http://schemas.openxmlformats.org/officeDocument/2006/math" xmlns:v="urn:schemas-microsoft-com:vml" xmlns:wp14="http://schemas.microsoft.com/office/word/2010/wordprocessingDrawing" xmlns:wp="http://schemas.openxmlformats.org/drawingml/2006/wordprocessingDrawing" xmlns:w10="urn:schemas-microsoft-com:office:word" xmlns:w="http://schemas.openxmlformats.org/wordprocessingml/2006/main" xmlns:w14="http://schemas.microsoft.com/office/word/2010/wordml" xmlns:wpg="http://schemas.microsoft.com/office/word/2010/wordprocessingGroup" xmlns:wpi="http://schemas.microsoft.com/office/word/2010/wordprocessingInk" xmlns:wne="http://schemas.microsoft.com/office/word/2006/wordml" xmlns:wps="http://schemas.microsoft.com/office/word/2010/wordprocessingShape" mc:Ignorable="w14 wp14">
+  <w:endnote w:type="separator" w:id="-1">
+    <w:p>
+      <w:pPr>
+        <w:spacing w:after="0" w:line="240" w:lineRule="auto"/>
+      </w:pPr>
+      <w:r>
+        <w:separator/>
+      </w:r>
+    </w:p>
+  </w:endnote>
+  <w:endnote w:type="continuationSeparator" w:id="0">
+    <w:p>
+      <w:pPr>
+        <w:spacing w:after="0" w:line="240" w:lineRule="auto"/>
+      </w:pPr>
+      <w:r>
+        <w:continuationSeparator/>
+      </w:r>
+    </w:p>
+  </w:endnote>
+</w:endnotes>
+</file>
+
+<file path=word/footnotes.xml><?xml version="1.0" encoding="utf-8"?>
+<w:footnotes xmlns:wpc="http://schemas.microsoft.com/office/word/2010/wordprocessingCanvas" xmlns:mc="http://schemas.openxmlformats.org/markup-compatibility/2006" xmlns:o="urn:schemas-microsoft-com:office:office" xmlns:r="http://schemas.openxmlformats.org/officeDocument/2006/relationships" xmlns:m="http://schemas.openxmlformats.org/officeDocument/2006/math" xmlns:v="urn:schemas-microsoft-com:vml" xmlns:wp14="http://schemas.microsoft.com/office/word/2010/wordprocessingDrawing" xmlns:wp="http://schemas.openxmlformats.org/drawingml/2006/wordprocessingDrawing" xmlns:w10="urn:schemas-microsoft-com:office:word" xmlns:w="http://schemas.openxmlformats.org/wordprocessingml/2006/main" xmlns:w14="http://schemas.microsoft.com/office/word/2010/wordml" xmlns:wpg="http://schemas.microsoft.com/office/word/2010/wordprocessingGroup" xmlns:wpi="http://schemas.microsoft.com/office/word/2010/wordprocessingInk" xmlns:wne="http://schemas.microsoft.com/office/word/2006/wordml" xmlns:wps="http://schemas.microsoft.com/office/word/2010/wordprocessingShape" mc:Ignorable="w14 wp14">
+  <w:footnote w:type="separator" w:id="-1">
+    <w:p>
+      <w:pPr>
+        <w:spacing w:after="0" w:line="240" w:lineRule="auto"/>
+      </w:pPr>
+      <w:r>
+        <w:separator/>
+      </w:r>
+    </w:p>
+  </w:footnote>
+  <w:footnote w:type="continuationSeparator" w:id="0">
+    <w:p>
+      <w:pPr>
+        <w:spacing w:after="0" w:line="240" w:lineRule="auto"/>
+      </w:pPr>
+      <w:r>
+        <w:continuationSeparator/>
+      </w:r>
+    </w:p>
+  </w:footnote>
+</w:footnotes>
 </file>
 
 <file path=word/styles.xml><?xml version="1.0" encoding="utf-8"?>
@@ -283,6 +357,50 @@
     <w:uiPriority w:val="99"/>
     <w:semiHidden/>
     <w:unhideWhenUsed/>
+  </w:style>
+  <w:style w:type="paragraph" w:styleId="En-tte">
+    <w:name w:val="header"/>
+    <w:basedOn w:val="Normal"/>
+    <w:link w:val="En-tteCar"/>
+    <w:uiPriority w:val="99"/>
+    <w:unhideWhenUsed/>
+    <w:rsid w:val="00295800"/>
+    <w:pPr>
+      <w:tabs>
+        <w:tab w:val="center" w:pos="4536"/>
+        <w:tab w:val="right" w:pos="9072"/>
+      </w:tabs>
+      <w:spacing w:after="0" w:line="240" w:lineRule="auto"/>
+    </w:pPr>
+  </w:style>
+  <w:style w:type="character" w:customStyle="1" w:styleId="En-tteCar">
+    <w:name w:val="En-tête Car"/>
+    <w:basedOn w:val="Policepardfaut"/>
+    <w:link w:val="En-tte"/>
+    <w:uiPriority w:val="99"/>
+    <w:rsid w:val="00295800"/>
+  </w:style>
+  <w:style w:type="paragraph" w:styleId="Pieddepage">
+    <w:name w:val="footer"/>
+    <w:basedOn w:val="Normal"/>
+    <w:link w:val="PieddepageCar"/>
+    <w:uiPriority w:val="99"/>
+    <w:unhideWhenUsed/>
+    <w:rsid w:val="00295800"/>
+    <w:pPr>
+      <w:tabs>
+        <w:tab w:val="center" w:pos="4536"/>
+        <w:tab w:val="right" w:pos="9072"/>
+      </w:tabs>
+      <w:spacing w:after="0" w:line="240" w:lineRule="auto"/>
+    </w:pPr>
+  </w:style>
+  <w:style w:type="character" w:customStyle="1" w:styleId="PieddepageCar">
+    <w:name w:val="Pied de page Car"/>
+    <w:basedOn w:val="Policepardfaut"/>
+    <w:link w:val="Pieddepage"/>
+    <w:uiPriority w:val="99"/>
+    <w:rsid w:val="00295800"/>
   </w:style>
 </w:styles>
 </file>
@@ -474,6 +592,50 @@
     <w:semiHidden/>
     <w:unhideWhenUsed/>
   </w:style>
+  <w:style w:type="paragraph" w:styleId="En-tte">
+    <w:name w:val="header"/>
+    <w:basedOn w:val="Normal"/>
+    <w:link w:val="En-tteCar"/>
+    <w:uiPriority w:val="99"/>
+    <w:unhideWhenUsed/>
+    <w:rsid w:val="00295800"/>
+    <w:pPr>
+      <w:tabs>
+        <w:tab w:val="center" w:pos="4536"/>
+        <w:tab w:val="right" w:pos="9072"/>
+      </w:tabs>
+      <w:spacing w:after="0" w:line="240" w:lineRule="auto"/>
+    </w:pPr>
+  </w:style>
+  <w:style w:type="character" w:customStyle="1" w:styleId="En-tteCar">
+    <w:name w:val="En-tête Car"/>
+    <w:basedOn w:val="Policepardfaut"/>
+    <w:link w:val="En-tte"/>
+    <w:uiPriority w:val="99"/>
+    <w:rsid w:val="00295800"/>
+  </w:style>
+  <w:style w:type="paragraph" w:styleId="Pieddepage">
+    <w:name w:val="footer"/>
+    <w:basedOn w:val="Normal"/>
+    <w:link w:val="PieddepageCar"/>
+    <w:uiPriority w:val="99"/>
+    <w:unhideWhenUsed/>
+    <w:rsid w:val="00295800"/>
+    <w:pPr>
+      <w:tabs>
+        <w:tab w:val="center" w:pos="4536"/>
+        <w:tab w:val="right" w:pos="9072"/>
+      </w:tabs>
+      <w:spacing w:after="0" w:line="240" w:lineRule="auto"/>
+    </w:pPr>
+  </w:style>
+  <w:style w:type="character" w:customStyle="1" w:styleId="PieddepageCar">
+    <w:name w:val="Pied de page Car"/>
+    <w:basedOn w:val="Policepardfaut"/>
+    <w:link w:val="Pieddepage"/>
+    <w:uiPriority w:val="99"/>
+    <w:rsid w:val="00295800"/>
+  </w:style>
 </w:styles>
 </file>
 
@@ -767,7 +929,7 @@
 </file>
 
 <file path=customXml/itemProps1.xml><?xml version="1.0" encoding="utf-8"?>
-<ds:datastoreItem xmlns:ds="http://schemas.openxmlformats.org/officeDocument/2006/customXml" ds:itemID="{B071C284-A123-4F2C-AE65-3269ED89D294}">
+<ds:datastoreItem xmlns:ds="http://schemas.openxmlformats.org/officeDocument/2006/customXml" ds:itemID="{435839A1-2B68-4ADF-8A92-6D97D8BEDB8C}">
   <ds:schemaRefs>
     <ds:schemaRef ds:uri="http://schemas.openxmlformats.org/officeDocument/2006/bibliography"/>
   </ds:schemaRefs>

</xml_diff>